<commit_message>
fixing peoplemover in github
</commit_message>
<xml_diff>
--- a/Documents/FeasiblityStudyAndProject Plan.docx
+++ b/Documents/FeasiblityStudyAndProject Plan.docx
@@ -1283,8 +1283,6 @@
         <w:tab/>
         <w:t xml:space="preserve">Selection Criteria </w:t>
       </w:r>
-      <w:bookmarkStart w:id="0" w:name="_GoBack"/>
-      <w:bookmarkEnd w:id="0"/>
     </w:p>
     <w:p>
       <w:r>
@@ -7318,14 +7316,826 @@
     <w:p>
       <w:pPr>
         <w:spacing w:before="120" w:after="120" w:line="240" w:lineRule="auto"/>
-        <w:ind w:left="792"/>
-      </w:pPr>
-    </w:p>
+      </w:pPr>
+    </w:p>
+    <w:p>
+      <w:pPr>
+        <w:jc w:val="center"/>
+      </w:pPr>
+      <w:r>
+        <w:t>Meeting 6</w:t>
+      </w:r>
+    </w:p>
+    <w:tbl>
+      <w:tblPr>
+        <w:tblStyle w:val="MediumList2"/>
+        <w:tblW w:w="0" w:type="auto"/>
+        <w:tblLook w:val="04A0" w:firstRow="1" w:lastRow="0" w:firstColumn="1" w:lastColumn="0" w:noHBand="0" w:noVBand="1"/>
+      </w:tblPr>
+      <w:tblGrid>
+        <w:gridCol w:w="2881"/>
+        <w:gridCol w:w="5975"/>
+      </w:tblGrid>
+      <w:tr>
+        <w:trPr>
+          <w:cnfStyle w:val="100000000000" w:firstRow="1" w:lastRow="0" w:firstColumn="0" w:lastColumn="0" w:oddVBand="0" w:evenVBand="0" w:oddHBand="0" w:evenHBand="0" w:firstRowFirstColumn="0" w:firstRowLastColumn="0" w:lastRowFirstColumn="0" w:lastRowLastColumn="0"/>
+        </w:trPr>
+        <w:tc>
+          <w:tcPr>
+            <w:cnfStyle w:val="001000000100" w:firstRow="0" w:lastRow="0" w:firstColumn="1" w:lastColumn="0" w:oddVBand="0" w:evenVBand="0" w:oddHBand="0" w:evenHBand="0" w:firstRowFirstColumn="1" w:firstRowLastColumn="0" w:lastRowFirstColumn="0" w:lastRowLastColumn="0"/>
+            <w:tcW w:w="2881" w:type="dxa"/>
+            <w:hideMark/>
+          </w:tcPr>
+          <w:p>
+            <w:r>
+              <w:t xml:space="preserve">Date: </w:t>
+            </w:r>
+          </w:p>
+        </w:tc>
+        <w:tc>
+          <w:tcPr>
+            <w:tcW w:w="5975" w:type="dxa"/>
+            <w:hideMark/>
+          </w:tcPr>
+          <w:p>
+            <w:pPr>
+              <w:cnfStyle w:val="100000000000" w:firstRow="1" w:lastRow="0" w:firstColumn="0" w:lastColumn="0" w:oddVBand="0" w:evenVBand="0" w:oddHBand="0" w:evenHBand="0" w:firstRowFirstColumn="0" w:firstRowLastColumn="0" w:lastRowFirstColumn="0" w:lastRowLastColumn="0"/>
+            </w:pPr>
+            <w:r>
+              <w:t>Tuesday, September 9, 2014</w:t>
+            </w:r>
+          </w:p>
+        </w:tc>
+      </w:tr>
+      <w:tr>
+        <w:trPr>
+          <w:cnfStyle w:val="000000100000" w:firstRow="0" w:lastRow="0" w:firstColumn="0" w:lastColumn="0" w:oddVBand="0" w:evenVBand="0" w:oddHBand="1" w:evenHBand="0" w:firstRowFirstColumn="0" w:firstRowLastColumn="0" w:lastRowFirstColumn="0" w:lastRowLastColumn="0"/>
+        </w:trPr>
+        <w:tc>
+          <w:tcPr>
+            <w:cnfStyle w:val="001000000000" w:firstRow="0" w:lastRow="0" w:firstColumn="1" w:lastColumn="0" w:oddVBand="0" w:evenVBand="0" w:oddHBand="0" w:evenHBand="0" w:firstRowFirstColumn="0" w:firstRowLastColumn="0" w:lastRowFirstColumn="0" w:lastRowLastColumn="0"/>
+            <w:tcW w:w="2881" w:type="dxa"/>
+            <w:hideMark/>
+          </w:tcPr>
+          <w:p>
+            <w:r>
+              <w:t xml:space="preserve">Location: </w:t>
+            </w:r>
+          </w:p>
+        </w:tc>
+        <w:tc>
+          <w:tcPr>
+            <w:tcW w:w="5975" w:type="dxa"/>
+            <w:tcBorders>
+              <w:right w:val="single" w:sz="8" w:space="0" w:color="000000" w:themeColor="text1"/>
+            </w:tcBorders>
+            <w:hideMark/>
+          </w:tcPr>
+          <w:p>
+            <w:pPr>
+              <w:cnfStyle w:val="000000100000" w:firstRow="0" w:lastRow="0" w:firstColumn="0" w:lastColumn="0" w:oddVBand="0" w:evenVBand="0" w:oddHBand="1" w:evenHBand="0" w:firstRowFirstColumn="0" w:firstRowLastColumn="0" w:lastRowFirstColumn="0" w:lastRowLastColumn="0"/>
+            </w:pPr>
+            <w:r>
+              <w:t>FIU, JCCL Lab</w:t>
+            </w:r>
+          </w:p>
+        </w:tc>
+      </w:tr>
+      <w:tr>
+        <w:tc>
+          <w:tcPr>
+            <w:cnfStyle w:val="001000000000" w:firstRow="0" w:lastRow="0" w:firstColumn="1" w:lastColumn="0" w:oddVBand="0" w:evenVBand="0" w:oddHBand="0" w:evenHBand="0" w:firstRowFirstColumn="0" w:firstRowLastColumn="0" w:lastRowFirstColumn="0" w:lastRowLastColumn="0"/>
+            <w:tcW w:w="2881" w:type="dxa"/>
+            <w:hideMark/>
+          </w:tcPr>
+          <w:p>
+            <w:r>
+              <w:t xml:space="preserve">Start time: </w:t>
+            </w:r>
+          </w:p>
+        </w:tc>
+        <w:tc>
+          <w:tcPr>
+            <w:tcW w:w="5975" w:type="dxa"/>
+            <w:tcBorders>
+              <w:top w:val="nil"/>
+              <w:left w:val="nil"/>
+              <w:bottom w:val="nil"/>
+              <w:right w:val="single" w:sz="8" w:space="0" w:color="000000" w:themeColor="text1"/>
+            </w:tcBorders>
+            <w:hideMark/>
+          </w:tcPr>
+          <w:p>
+            <w:pPr>
+              <w:cnfStyle w:val="000000000000" w:firstRow="0" w:lastRow="0" w:firstColumn="0" w:lastColumn="0" w:oddVBand="0" w:evenVBand="0" w:oddHBand="0" w:evenHBand="0" w:firstRowFirstColumn="0" w:firstRowLastColumn="0" w:lastRowFirstColumn="0" w:lastRowLastColumn="0"/>
+            </w:pPr>
+            <w:r>
+              <w:t>6:30 pm</w:t>
+            </w:r>
+          </w:p>
+        </w:tc>
+      </w:tr>
+      <w:tr>
+        <w:trPr>
+          <w:cnfStyle w:val="000000100000" w:firstRow="0" w:lastRow="0" w:firstColumn="0" w:lastColumn="0" w:oddVBand="0" w:evenVBand="0" w:oddHBand="1" w:evenHBand="0" w:firstRowFirstColumn="0" w:firstRowLastColumn="0" w:lastRowFirstColumn="0" w:lastRowLastColumn="0"/>
+        </w:trPr>
+        <w:tc>
+          <w:tcPr>
+            <w:cnfStyle w:val="001000000000" w:firstRow="0" w:lastRow="0" w:firstColumn="1" w:lastColumn="0" w:oddVBand="0" w:evenVBand="0" w:oddHBand="0" w:evenHBand="0" w:firstRowFirstColumn="0" w:firstRowLastColumn="0" w:lastRowFirstColumn="0" w:lastRowLastColumn="0"/>
+            <w:tcW w:w="2881" w:type="dxa"/>
+            <w:hideMark/>
+          </w:tcPr>
+          <w:p>
+            <w:r>
+              <w:t>End time:</w:t>
+            </w:r>
+          </w:p>
+        </w:tc>
+        <w:tc>
+          <w:tcPr>
+            <w:tcW w:w="5975" w:type="dxa"/>
+            <w:tcBorders>
+              <w:right w:val="single" w:sz="8" w:space="0" w:color="000000" w:themeColor="text1"/>
+            </w:tcBorders>
+            <w:hideMark/>
+          </w:tcPr>
+          <w:p>
+            <w:pPr>
+              <w:cnfStyle w:val="000000100000" w:firstRow="0" w:lastRow="0" w:firstColumn="0" w:lastColumn="0" w:oddVBand="0" w:evenVBand="0" w:oddHBand="1" w:evenHBand="0" w:firstRowFirstColumn="0" w:firstRowLastColumn="0" w:lastRowFirstColumn="0" w:lastRowLastColumn="0"/>
+            </w:pPr>
+            <w:r>
+              <w:t>8:00 pm</w:t>
+            </w:r>
+          </w:p>
+        </w:tc>
+      </w:tr>
+      <w:tr>
+        <w:tc>
+          <w:tcPr>
+            <w:cnfStyle w:val="001000000000" w:firstRow="0" w:lastRow="0" w:firstColumn="1" w:lastColumn="0" w:oddVBand="0" w:evenVBand="0" w:oddHBand="0" w:evenHBand="0" w:firstRowFirstColumn="0" w:firstRowLastColumn="0" w:lastRowFirstColumn="0" w:lastRowLastColumn="0"/>
+            <w:tcW w:w="2881" w:type="dxa"/>
+            <w:hideMark/>
+          </w:tcPr>
+          <w:p>
+            <w:r>
+              <w:t xml:space="preserve">In Attendance: </w:t>
+            </w:r>
+          </w:p>
+        </w:tc>
+        <w:tc>
+          <w:tcPr>
+            <w:tcW w:w="5975" w:type="dxa"/>
+            <w:tcBorders>
+              <w:top w:val="nil"/>
+              <w:left w:val="nil"/>
+              <w:bottom w:val="nil"/>
+              <w:right w:val="single" w:sz="8" w:space="0" w:color="000000" w:themeColor="text1"/>
+            </w:tcBorders>
+            <w:hideMark/>
+          </w:tcPr>
+          <w:p>
+            <w:pPr>
+              <w:cnfStyle w:val="000000000000" w:firstRow="0" w:lastRow="0" w:firstColumn="0" w:lastColumn="0" w:oddVBand="0" w:evenVBand="0" w:oddHBand="0" w:evenHBand="0" w:firstRowFirstColumn="0" w:firstRowLastColumn="0" w:lastRowFirstColumn="0" w:lastRowLastColumn="0"/>
+            </w:pPr>
+            <w:r>
+              <w:t xml:space="preserve">Ricardo Martinez, Maurice </w:t>
+            </w:r>
+            <w:proofErr w:type="spellStart"/>
+            <w:r>
+              <w:t>Pruna</w:t>
+            </w:r>
+            <w:proofErr w:type="spellEnd"/>
+          </w:p>
+        </w:tc>
+      </w:tr>
+      <w:tr>
+        <w:trPr>
+          <w:cnfStyle w:val="000000100000" w:firstRow="0" w:lastRow="0" w:firstColumn="0" w:lastColumn="0" w:oddVBand="0" w:evenVBand="0" w:oddHBand="1" w:evenHBand="0" w:firstRowFirstColumn="0" w:firstRowLastColumn="0" w:lastRowFirstColumn="0" w:lastRowLastColumn="0"/>
+        </w:trPr>
+        <w:tc>
+          <w:tcPr>
+            <w:cnfStyle w:val="001000000000" w:firstRow="0" w:lastRow="0" w:firstColumn="1" w:lastColumn="0" w:oddVBand="0" w:evenVBand="0" w:oddHBand="0" w:evenHBand="0" w:firstRowFirstColumn="0" w:firstRowLastColumn="0" w:lastRowFirstColumn="0" w:lastRowLastColumn="0"/>
+            <w:tcW w:w="2881" w:type="dxa"/>
+            <w:hideMark/>
+          </w:tcPr>
+          <w:p>
+            <w:r>
+              <w:t>Agenda:</w:t>
+            </w:r>
+          </w:p>
+        </w:tc>
+        <w:tc>
+          <w:tcPr>
+            <w:tcW w:w="5975" w:type="dxa"/>
+            <w:tcBorders>
+              <w:right w:val="single" w:sz="8" w:space="0" w:color="000000" w:themeColor="text1"/>
+            </w:tcBorders>
+            <w:hideMark/>
+          </w:tcPr>
+          <w:p>
+            <w:pPr>
+              <w:cnfStyle w:val="000000100000" w:firstRow="0" w:lastRow="0" w:firstColumn="0" w:lastColumn="0" w:oddVBand="0" w:evenVBand="0" w:oddHBand="1" w:evenHBand="0" w:firstRowFirstColumn="0" w:firstRowLastColumn="0" w:lastRowFirstColumn="0" w:lastRowLastColumn="0"/>
+            </w:pPr>
+            <w:r>
+              <w:t>1. Check Requirements Feedback</w:t>
+            </w:r>
+          </w:p>
+        </w:tc>
+      </w:tr>
+      <w:tr>
+        <w:tc>
+          <w:tcPr>
+            <w:cnfStyle w:val="001000000000" w:firstRow="0" w:lastRow="0" w:firstColumn="1" w:lastColumn="0" w:oddVBand="0" w:evenVBand="0" w:oddHBand="0" w:evenHBand="0" w:firstRowFirstColumn="0" w:firstRowLastColumn="0" w:lastRowFirstColumn="0" w:lastRowLastColumn="0"/>
+            <w:tcW w:w="2881" w:type="dxa"/>
+          </w:tcPr>
+          <w:p/>
+        </w:tc>
+        <w:tc>
+          <w:tcPr>
+            <w:tcW w:w="5975" w:type="dxa"/>
+            <w:tcBorders>
+              <w:top w:val="nil"/>
+              <w:left w:val="nil"/>
+              <w:bottom w:val="nil"/>
+              <w:right w:val="single" w:sz="8" w:space="0" w:color="000000" w:themeColor="text1"/>
+            </w:tcBorders>
+            <w:hideMark/>
+          </w:tcPr>
+          <w:p>
+            <w:pPr>
+              <w:cnfStyle w:val="000000000000" w:firstRow="0" w:lastRow="0" w:firstColumn="0" w:lastColumn="0" w:oddVBand="0" w:evenVBand="0" w:oddHBand="0" w:evenHBand="0" w:firstRowFirstColumn="0" w:firstRowLastColumn="0" w:lastRowFirstColumn="0" w:lastRowLastColumn="0"/>
+            </w:pPr>
+            <w:r>
+              <w:t xml:space="preserve">2. Work on the mockups design </w:t>
+            </w:r>
+          </w:p>
+        </w:tc>
+      </w:tr>
+      <w:tr>
+        <w:trPr>
+          <w:cnfStyle w:val="000000100000" w:firstRow="0" w:lastRow="0" w:firstColumn="0" w:lastColumn="0" w:oddVBand="0" w:evenVBand="0" w:oddHBand="1" w:evenHBand="0" w:firstRowFirstColumn="0" w:firstRowLastColumn="0" w:lastRowFirstColumn="0" w:lastRowLastColumn="0"/>
+        </w:trPr>
+        <w:tc>
+          <w:tcPr>
+            <w:cnfStyle w:val="001000000000" w:firstRow="0" w:lastRow="0" w:firstColumn="1" w:lastColumn="0" w:oddVBand="0" w:evenVBand="0" w:oddHBand="0" w:evenHBand="0" w:firstRowFirstColumn="0" w:firstRowLastColumn="0" w:lastRowFirstColumn="0" w:lastRowLastColumn="0"/>
+            <w:tcW w:w="2881" w:type="dxa"/>
+          </w:tcPr>
+          <w:p/>
+        </w:tc>
+        <w:tc>
+          <w:tcPr>
+            <w:tcW w:w="5975" w:type="dxa"/>
+            <w:tcBorders>
+              <w:right w:val="single" w:sz="8" w:space="0" w:color="000000" w:themeColor="text1"/>
+            </w:tcBorders>
+          </w:tcPr>
+          <w:p>
+            <w:pPr>
+              <w:cnfStyle w:val="000000100000" w:firstRow="0" w:lastRow="0" w:firstColumn="0" w:lastColumn="0" w:oddVBand="0" w:evenVBand="0" w:oddHBand="1" w:evenHBand="0" w:firstRowFirstColumn="0" w:firstRowLastColumn="0" w:lastRowFirstColumn="0" w:lastRowLastColumn="0"/>
+            </w:pPr>
+          </w:p>
+        </w:tc>
+      </w:tr>
+      <w:tr>
+        <w:tc>
+          <w:tcPr>
+            <w:cnfStyle w:val="001000000000" w:firstRow="0" w:lastRow="0" w:firstColumn="1" w:lastColumn="0" w:oddVBand="0" w:evenVBand="0" w:oddHBand="0" w:evenHBand="0" w:firstRowFirstColumn="0" w:firstRowLastColumn="0" w:lastRowFirstColumn="0" w:lastRowLastColumn="0"/>
+            <w:tcW w:w="2881" w:type="dxa"/>
+            <w:hideMark/>
+          </w:tcPr>
+          <w:p>
+            <w:r>
+              <w:t>Assigned Tasks:</w:t>
+            </w:r>
+          </w:p>
+        </w:tc>
+        <w:tc>
+          <w:tcPr>
+            <w:tcW w:w="5975" w:type="dxa"/>
+            <w:tcBorders>
+              <w:top w:val="nil"/>
+              <w:left w:val="nil"/>
+              <w:bottom w:val="nil"/>
+              <w:right w:val="single" w:sz="8" w:space="0" w:color="000000" w:themeColor="text1"/>
+            </w:tcBorders>
+            <w:hideMark/>
+          </w:tcPr>
+          <w:p>
+            <w:pPr>
+              <w:cnfStyle w:val="000000000000" w:firstRow="0" w:lastRow="0" w:firstColumn="0" w:lastColumn="0" w:oddVBand="0" w:evenVBand="0" w:oddHBand="0" w:evenHBand="0" w:firstRowFirstColumn="0" w:firstRowLastColumn="0" w:lastRowFirstColumn="0" w:lastRowLastColumn="0"/>
+            </w:pPr>
+            <w:r>
+              <w:t>Continue working on the mockups</w:t>
+            </w:r>
+          </w:p>
+        </w:tc>
+      </w:tr>
+      <w:tr>
+        <w:trPr>
+          <w:cnfStyle w:val="000000100000" w:firstRow="0" w:lastRow="0" w:firstColumn="0" w:lastColumn="0" w:oddVBand="0" w:evenVBand="0" w:oddHBand="1" w:evenHBand="0" w:firstRowFirstColumn="0" w:firstRowLastColumn="0" w:lastRowFirstColumn="0" w:lastRowLastColumn="0"/>
+        </w:trPr>
+        <w:tc>
+          <w:tcPr>
+            <w:cnfStyle w:val="001000000000" w:firstRow="0" w:lastRow="0" w:firstColumn="1" w:lastColumn="0" w:oddVBand="0" w:evenVBand="0" w:oddHBand="0" w:evenHBand="0" w:firstRowFirstColumn="0" w:firstRowLastColumn="0" w:lastRowFirstColumn="0" w:lastRowLastColumn="0"/>
+            <w:tcW w:w="2881" w:type="dxa"/>
+            <w:hideMark/>
+          </w:tcPr>
+          <w:p>
+            <w:r>
+              <w:t xml:space="preserve"> </w:t>
+            </w:r>
+          </w:p>
+        </w:tc>
+        <w:tc>
+          <w:tcPr>
+            <w:tcW w:w="5975" w:type="dxa"/>
+            <w:tcBorders>
+              <w:right w:val="single" w:sz="8" w:space="0" w:color="000000" w:themeColor="text1"/>
+            </w:tcBorders>
+            <w:hideMark/>
+          </w:tcPr>
+          <w:p>
+            <w:pPr>
+              <w:cnfStyle w:val="000000100000" w:firstRow="0" w:lastRow="0" w:firstColumn="0" w:lastColumn="0" w:oddVBand="0" w:evenVBand="0" w:oddHBand="1" w:evenHBand="0" w:firstRowFirstColumn="0" w:firstRowLastColumn="0" w:lastRowFirstColumn="0" w:lastRowLastColumn="0"/>
+            </w:pPr>
+            <w:r>
+              <w:t xml:space="preserve">Improve use cases model </w:t>
+            </w:r>
+          </w:p>
+        </w:tc>
+      </w:tr>
+      <w:tr>
+        <w:tc>
+          <w:tcPr>
+            <w:cnfStyle w:val="001000000000" w:firstRow="0" w:lastRow="0" w:firstColumn="1" w:lastColumn="0" w:oddVBand="0" w:evenVBand="0" w:oddHBand="0" w:evenHBand="0" w:firstRowFirstColumn="0" w:firstRowLastColumn="0" w:lastRowFirstColumn="0" w:lastRowLastColumn="0"/>
+            <w:tcW w:w="2881" w:type="dxa"/>
+            <w:hideMark/>
+          </w:tcPr>
+          <w:p>
+            <w:r>
+              <w:t>Duration:</w:t>
+            </w:r>
+          </w:p>
+        </w:tc>
+        <w:tc>
+          <w:tcPr>
+            <w:tcW w:w="5975" w:type="dxa"/>
+            <w:tcBorders>
+              <w:top w:val="nil"/>
+              <w:left w:val="nil"/>
+              <w:bottom w:val="single" w:sz="8" w:space="0" w:color="000000" w:themeColor="text1"/>
+              <w:right w:val="single" w:sz="8" w:space="0" w:color="000000" w:themeColor="text1"/>
+            </w:tcBorders>
+            <w:hideMark/>
+          </w:tcPr>
+          <w:p>
+            <w:pPr>
+              <w:cnfStyle w:val="000000000000" w:firstRow="0" w:lastRow="0" w:firstColumn="0" w:lastColumn="0" w:oddVBand="0" w:evenVBand="0" w:oddHBand="0" w:evenHBand="0" w:firstRowFirstColumn="0" w:firstRowLastColumn="0" w:lastRowFirstColumn="0" w:lastRowLastColumn="0"/>
+            </w:pPr>
+            <w:r>
+              <w:t>90 min</w:t>
+            </w:r>
+          </w:p>
+        </w:tc>
+      </w:tr>
+    </w:tbl>
+    <w:p>
+      <w:pPr>
+        <w:spacing w:before="120" w:after="120" w:line="240" w:lineRule="auto"/>
+      </w:pPr>
+    </w:p>
+    <w:p>
+      <w:pPr>
+        <w:jc w:val="center"/>
+      </w:pPr>
+      <w:r>
+        <w:t>Meeting 7</w:t>
+      </w:r>
+    </w:p>
+    <w:tbl>
+      <w:tblPr>
+        <w:tblStyle w:val="MediumList2"/>
+        <w:tblW w:w="0" w:type="auto"/>
+        <w:tblLook w:val="04A0" w:firstRow="1" w:lastRow="0" w:firstColumn="1" w:lastColumn="0" w:noHBand="0" w:noVBand="1"/>
+      </w:tblPr>
+      <w:tblGrid>
+        <w:gridCol w:w="2881"/>
+        <w:gridCol w:w="5975"/>
+      </w:tblGrid>
+      <w:tr>
+        <w:trPr>
+          <w:cnfStyle w:val="100000000000" w:firstRow="1" w:lastRow="0" w:firstColumn="0" w:lastColumn="0" w:oddVBand="0" w:evenVBand="0" w:oddHBand="0" w:evenHBand="0" w:firstRowFirstColumn="0" w:firstRowLastColumn="0" w:lastRowFirstColumn="0" w:lastRowLastColumn="0"/>
+        </w:trPr>
+        <w:tc>
+          <w:tcPr>
+            <w:cnfStyle w:val="001000000100" w:firstRow="0" w:lastRow="0" w:firstColumn="1" w:lastColumn="0" w:oddVBand="0" w:evenVBand="0" w:oddHBand="0" w:evenHBand="0" w:firstRowFirstColumn="1" w:firstRowLastColumn="0" w:lastRowFirstColumn="0" w:lastRowLastColumn="0"/>
+            <w:tcW w:w="2881" w:type="dxa"/>
+            <w:hideMark/>
+          </w:tcPr>
+          <w:p>
+            <w:r>
+              <w:t xml:space="preserve">Date: </w:t>
+            </w:r>
+          </w:p>
+        </w:tc>
+        <w:tc>
+          <w:tcPr>
+            <w:tcW w:w="5975" w:type="dxa"/>
+            <w:hideMark/>
+          </w:tcPr>
+          <w:p>
+            <w:pPr>
+              <w:cnfStyle w:val="100000000000" w:firstRow="1" w:lastRow="0" w:firstColumn="0" w:lastColumn="0" w:oddVBand="0" w:evenVBand="0" w:oddHBand="0" w:evenHBand="0" w:firstRowFirstColumn="0" w:firstRowLastColumn="0" w:lastRowFirstColumn="0" w:lastRowLastColumn="0"/>
+            </w:pPr>
+            <w:r>
+              <w:t>Wednesday, September 10, 2014</w:t>
+            </w:r>
+          </w:p>
+        </w:tc>
+      </w:tr>
+      <w:tr>
+        <w:trPr>
+          <w:cnfStyle w:val="000000100000" w:firstRow="0" w:lastRow="0" w:firstColumn="0" w:lastColumn="0" w:oddVBand="0" w:evenVBand="0" w:oddHBand="1" w:evenHBand="0" w:firstRowFirstColumn="0" w:firstRowLastColumn="0" w:lastRowFirstColumn="0" w:lastRowLastColumn="0"/>
+        </w:trPr>
+        <w:tc>
+          <w:tcPr>
+            <w:cnfStyle w:val="001000000000" w:firstRow="0" w:lastRow="0" w:firstColumn="1" w:lastColumn="0" w:oddVBand="0" w:evenVBand="0" w:oddHBand="0" w:evenHBand="0" w:firstRowFirstColumn="0" w:firstRowLastColumn="0" w:lastRowFirstColumn="0" w:lastRowLastColumn="0"/>
+            <w:tcW w:w="2881" w:type="dxa"/>
+            <w:hideMark/>
+          </w:tcPr>
+          <w:p>
+            <w:r>
+              <w:t xml:space="preserve">Location: </w:t>
+            </w:r>
+          </w:p>
+        </w:tc>
+        <w:tc>
+          <w:tcPr>
+            <w:tcW w:w="5975" w:type="dxa"/>
+            <w:tcBorders>
+              <w:right w:val="single" w:sz="8" w:space="0" w:color="000000" w:themeColor="text1"/>
+            </w:tcBorders>
+            <w:hideMark/>
+          </w:tcPr>
+          <w:p>
+            <w:pPr>
+              <w:cnfStyle w:val="000000100000" w:firstRow="0" w:lastRow="0" w:firstColumn="0" w:lastColumn="0" w:oddVBand="0" w:evenVBand="0" w:oddHBand="1" w:evenHBand="0" w:firstRowFirstColumn="0" w:firstRowLastColumn="0" w:lastRowFirstColumn="0" w:lastRowLastColumn="0"/>
+            </w:pPr>
+            <w:r>
+              <w:t>Conference Call</w:t>
+            </w:r>
+          </w:p>
+        </w:tc>
+      </w:tr>
+      <w:tr>
+        <w:tc>
+          <w:tcPr>
+            <w:cnfStyle w:val="001000000000" w:firstRow="0" w:lastRow="0" w:firstColumn="1" w:lastColumn="0" w:oddVBand="0" w:evenVBand="0" w:oddHBand="0" w:evenHBand="0" w:firstRowFirstColumn="0" w:firstRowLastColumn="0" w:lastRowFirstColumn="0" w:lastRowLastColumn="0"/>
+            <w:tcW w:w="2881" w:type="dxa"/>
+            <w:hideMark/>
+          </w:tcPr>
+          <w:p>
+            <w:r>
+              <w:t xml:space="preserve">Start time: </w:t>
+            </w:r>
+          </w:p>
+        </w:tc>
+        <w:tc>
+          <w:tcPr>
+            <w:tcW w:w="5975" w:type="dxa"/>
+            <w:tcBorders>
+              <w:top w:val="nil"/>
+              <w:left w:val="nil"/>
+              <w:bottom w:val="nil"/>
+              <w:right w:val="single" w:sz="8" w:space="0" w:color="000000" w:themeColor="text1"/>
+            </w:tcBorders>
+            <w:hideMark/>
+          </w:tcPr>
+          <w:p>
+            <w:pPr>
+              <w:cnfStyle w:val="000000000000" w:firstRow="0" w:lastRow="0" w:firstColumn="0" w:lastColumn="0" w:oddVBand="0" w:evenVBand="0" w:oddHBand="0" w:evenHBand="0" w:firstRowFirstColumn="0" w:firstRowLastColumn="0" w:lastRowFirstColumn="0" w:lastRowLastColumn="0"/>
+            </w:pPr>
+            <w:r>
+              <w:t>12:00 am</w:t>
+            </w:r>
+          </w:p>
+        </w:tc>
+      </w:tr>
+      <w:tr>
+        <w:trPr>
+          <w:cnfStyle w:val="000000100000" w:firstRow="0" w:lastRow="0" w:firstColumn="0" w:lastColumn="0" w:oddVBand="0" w:evenVBand="0" w:oddHBand="1" w:evenHBand="0" w:firstRowFirstColumn="0" w:firstRowLastColumn="0" w:lastRowFirstColumn="0" w:lastRowLastColumn="0"/>
+        </w:trPr>
+        <w:tc>
+          <w:tcPr>
+            <w:cnfStyle w:val="001000000000" w:firstRow="0" w:lastRow="0" w:firstColumn="1" w:lastColumn="0" w:oddVBand="0" w:evenVBand="0" w:oddHBand="0" w:evenHBand="0" w:firstRowFirstColumn="0" w:firstRowLastColumn="0" w:lastRowFirstColumn="0" w:lastRowLastColumn="0"/>
+            <w:tcW w:w="2881" w:type="dxa"/>
+            <w:hideMark/>
+          </w:tcPr>
+          <w:p>
+            <w:r>
+              <w:t>End time:</w:t>
+            </w:r>
+          </w:p>
+        </w:tc>
+        <w:tc>
+          <w:tcPr>
+            <w:tcW w:w="5975" w:type="dxa"/>
+            <w:tcBorders>
+              <w:right w:val="single" w:sz="8" w:space="0" w:color="000000" w:themeColor="text1"/>
+            </w:tcBorders>
+            <w:hideMark/>
+          </w:tcPr>
+          <w:p>
+            <w:pPr>
+              <w:cnfStyle w:val="000000100000" w:firstRow="0" w:lastRow="0" w:firstColumn="0" w:lastColumn="0" w:oddVBand="0" w:evenVBand="0" w:oddHBand="1" w:evenHBand="0" w:firstRowFirstColumn="0" w:firstRowLastColumn="0" w:lastRowFirstColumn="0" w:lastRowLastColumn="0"/>
+            </w:pPr>
+            <w:r>
+              <w:t>12:30 am</w:t>
+            </w:r>
+          </w:p>
+        </w:tc>
+      </w:tr>
+      <w:tr>
+        <w:tc>
+          <w:tcPr>
+            <w:cnfStyle w:val="001000000000" w:firstRow="0" w:lastRow="0" w:firstColumn="1" w:lastColumn="0" w:oddVBand="0" w:evenVBand="0" w:oddHBand="0" w:evenHBand="0" w:firstRowFirstColumn="0" w:firstRowLastColumn="0" w:lastRowFirstColumn="0" w:lastRowLastColumn="0"/>
+            <w:tcW w:w="2881" w:type="dxa"/>
+            <w:hideMark/>
+          </w:tcPr>
+          <w:p>
+            <w:r>
+              <w:t xml:space="preserve">In Attendance: </w:t>
+            </w:r>
+          </w:p>
+        </w:tc>
+        <w:tc>
+          <w:tcPr>
+            <w:tcW w:w="5975" w:type="dxa"/>
+            <w:tcBorders>
+              <w:top w:val="nil"/>
+              <w:left w:val="nil"/>
+              <w:bottom w:val="nil"/>
+              <w:right w:val="single" w:sz="8" w:space="0" w:color="000000" w:themeColor="text1"/>
+            </w:tcBorders>
+            <w:hideMark/>
+          </w:tcPr>
+          <w:p>
+            <w:pPr>
+              <w:cnfStyle w:val="000000000000" w:firstRow="0" w:lastRow="0" w:firstColumn="0" w:lastColumn="0" w:oddVBand="0" w:evenVBand="0" w:oddHBand="0" w:evenHBand="0" w:firstRowFirstColumn="0" w:firstRowLastColumn="0" w:lastRowFirstColumn="0" w:lastRowLastColumn="0"/>
+            </w:pPr>
+            <w:r>
+              <w:t xml:space="preserve">Ricardo Martinez, Maurice </w:t>
+            </w:r>
+            <w:proofErr w:type="spellStart"/>
+            <w:r>
+              <w:t>Pruna</w:t>
+            </w:r>
+            <w:proofErr w:type="spellEnd"/>
+            <w:r>
+              <w:t>, Gabriela Wilson</w:t>
+            </w:r>
+          </w:p>
+        </w:tc>
+      </w:tr>
+      <w:tr>
+        <w:trPr>
+          <w:cnfStyle w:val="000000100000" w:firstRow="0" w:lastRow="0" w:firstColumn="0" w:lastColumn="0" w:oddVBand="0" w:evenVBand="0" w:oddHBand="1" w:evenHBand="0" w:firstRowFirstColumn="0" w:firstRowLastColumn="0" w:lastRowFirstColumn="0" w:lastRowLastColumn="0"/>
+        </w:trPr>
+        <w:tc>
+          <w:tcPr>
+            <w:cnfStyle w:val="001000000000" w:firstRow="0" w:lastRow="0" w:firstColumn="1" w:lastColumn="0" w:oddVBand="0" w:evenVBand="0" w:oddHBand="0" w:evenHBand="0" w:firstRowFirstColumn="0" w:firstRowLastColumn="0" w:lastRowFirstColumn="0" w:lastRowLastColumn="0"/>
+            <w:tcW w:w="2881" w:type="dxa"/>
+            <w:hideMark/>
+          </w:tcPr>
+          <w:p>
+            <w:r>
+              <w:t>Agenda:</w:t>
+            </w:r>
+          </w:p>
+        </w:tc>
+        <w:tc>
+          <w:tcPr>
+            <w:tcW w:w="5975" w:type="dxa"/>
+            <w:tcBorders>
+              <w:right w:val="single" w:sz="8" w:space="0" w:color="000000" w:themeColor="text1"/>
+            </w:tcBorders>
+            <w:hideMark/>
+          </w:tcPr>
+          <w:p>
+            <w:pPr>
+              <w:cnfStyle w:val="000000100000" w:firstRow="0" w:lastRow="0" w:firstColumn="0" w:lastColumn="0" w:oddVBand="0" w:evenVBand="0" w:oddHBand="1" w:evenHBand="0" w:firstRowFirstColumn="0" w:firstRowLastColumn="0" w:lastRowFirstColumn="0" w:lastRowLastColumn="0"/>
+            </w:pPr>
+            <w:r>
+              <w:t xml:space="preserve">1. Check Requirements </w:t>
+            </w:r>
+          </w:p>
+        </w:tc>
+      </w:tr>
+      <w:tr>
+        <w:tc>
+          <w:tcPr>
+            <w:cnfStyle w:val="001000000000" w:firstRow="0" w:lastRow="0" w:firstColumn="1" w:lastColumn="0" w:oddVBand="0" w:evenVBand="0" w:oddHBand="0" w:evenHBand="0" w:firstRowFirstColumn="0" w:firstRowLastColumn="0" w:lastRowFirstColumn="0" w:lastRowLastColumn="0"/>
+            <w:tcW w:w="2881" w:type="dxa"/>
+          </w:tcPr>
+          <w:p/>
+        </w:tc>
+        <w:tc>
+          <w:tcPr>
+            <w:tcW w:w="5975" w:type="dxa"/>
+            <w:tcBorders>
+              <w:top w:val="nil"/>
+              <w:left w:val="nil"/>
+              <w:bottom w:val="nil"/>
+              <w:right w:val="single" w:sz="8" w:space="0" w:color="000000" w:themeColor="text1"/>
+            </w:tcBorders>
+            <w:hideMark/>
+          </w:tcPr>
+          <w:p>
+            <w:pPr>
+              <w:cnfStyle w:val="000000000000" w:firstRow="0" w:lastRow="0" w:firstColumn="0" w:lastColumn="0" w:oddVBand="0" w:evenVBand="0" w:oddHBand="0" w:evenHBand="0" w:firstRowFirstColumn="0" w:firstRowLastColumn="0" w:lastRowFirstColumn="0" w:lastRowLastColumn="0"/>
+            </w:pPr>
+            <w:r>
+              <w:t xml:space="preserve">2. Check mockups design updates </w:t>
+            </w:r>
+          </w:p>
+        </w:tc>
+      </w:tr>
+      <w:tr>
+        <w:trPr>
+          <w:cnfStyle w:val="000000100000" w:firstRow="0" w:lastRow="0" w:firstColumn="0" w:lastColumn="0" w:oddVBand="0" w:evenVBand="0" w:oddHBand="1" w:evenHBand="0" w:firstRowFirstColumn="0" w:firstRowLastColumn="0" w:lastRowFirstColumn="0" w:lastRowLastColumn="0"/>
+        </w:trPr>
+        <w:tc>
+          <w:tcPr>
+            <w:cnfStyle w:val="001000000000" w:firstRow="0" w:lastRow="0" w:firstColumn="1" w:lastColumn="0" w:oddVBand="0" w:evenVBand="0" w:oddHBand="0" w:evenHBand="0" w:firstRowFirstColumn="0" w:firstRowLastColumn="0" w:lastRowFirstColumn="0" w:lastRowLastColumn="0"/>
+            <w:tcW w:w="2881" w:type="dxa"/>
+          </w:tcPr>
+          <w:p/>
+        </w:tc>
+        <w:tc>
+          <w:tcPr>
+            <w:tcW w:w="5975" w:type="dxa"/>
+            <w:tcBorders>
+              <w:right w:val="single" w:sz="8" w:space="0" w:color="000000" w:themeColor="text1"/>
+            </w:tcBorders>
+            <w:hideMark/>
+          </w:tcPr>
+          <w:p>
+            <w:pPr>
+              <w:cnfStyle w:val="000000100000" w:firstRow="0" w:lastRow="0" w:firstColumn="0" w:lastColumn="0" w:oddVBand="0" w:evenVBand="0" w:oddHBand="1" w:evenHBand="0" w:firstRowFirstColumn="0" w:firstRowLastColumn="0" w:lastRowFirstColumn="0" w:lastRowLastColumn="0"/>
+            </w:pPr>
+            <w:r>
+              <w:t>3. Check business workflow</w:t>
+            </w:r>
+          </w:p>
+        </w:tc>
+      </w:tr>
+      <w:tr>
+        <w:tc>
+          <w:tcPr>
+            <w:cnfStyle w:val="001000000000" w:firstRow="0" w:lastRow="0" w:firstColumn="1" w:lastColumn="0" w:oddVBand="0" w:evenVBand="0" w:oddHBand="0" w:evenHBand="0" w:firstRowFirstColumn="0" w:firstRowLastColumn="0" w:lastRowFirstColumn="0" w:lastRowLastColumn="0"/>
+            <w:tcW w:w="2881" w:type="dxa"/>
+          </w:tcPr>
+          <w:p/>
+        </w:tc>
+        <w:tc>
+          <w:tcPr>
+            <w:tcW w:w="5975" w:type="dxa"/>
+            <w:tcBorders>
+              <w:top w:val="nil"/>
+              <w:left w:val="nil"/>
+              <w:bottom w:val="nil"/>
+              <w:right w:val="single" w:sz="8" w:space="0" w:color="000000" w:themeColor="text1"/>
+            </w:tcBorders>
+            <w:hideMark/>
+          </w:tcPr>
+          <w:p>
+            <w:pPr>
+              <w:cnfStyle w:val="000000000000" w:firstRow="0" w:lastRow="0" w:firstColumn="0" w:lastColumn="0" w:oddVBand="0" w:evenVBand="0" w:oddHBand="0" w:evenHBand="0" w:firstRowFirstColumn="0" w:firstRowLastColumn="0" w:lastRowFirstColumn="0" w:lastRowLastColumn="0"/>
+            </w:pPr>
+            <w:r>
+              <w:t xml:space="preserve">4. Status of the TSO </w:t>
+            </w:r>
+            <w:proofErr w:type="spellStart"/>
+            <w:r>
+              <w:t>api</w:t>
+            </w:r>
+            <w:proofErr w:type="spellEnd"/>
+            <w:r>
+              <w:t xml:space="preserve"> and GPS devices</w:t>
+            </w:r>
+          </w:p>
+        </w:tc>
+      </w:tr>
+      <w:tr>
+        <w:trPr>
+          <w:cnfStyle w:val="000000100000" w:firstRow="0" w:lastRow="0" w:firstColumn="0" w:lastColumn="0" w:oddVBand="0" w:evenVBand="0" w:oddHBand="1" w:evenHBand="0" w:firstRowFirstColumn="0" w:firstRowLastColumn="0" w:lastRowFirstColumn="0" w:lastRowLastColumn="0"/>
+        </w:trPr>
+        <w:tc>
+          <w:tcPr>
+            <w:cnfStyle w:val="001000000000" w:firstRow="0" w:lastRow="0" w:firstColumn="1" w:lastColumn="0" w:oddVBand="0" w:evenVBand="0" w:oddHBand="0" w:evenHBand="0" w:firstRowFirstColumn="0" w:firstRowLastColumn="0" w:lastRowFirstColumn="0" w:lastRowLastColumn="0"/>
+            <w:tcW w:w="2881" w:type="dxa"/>
+            <w:hideMark/>
+          </w:tcPr>
+          <w:p>
+            <w:r>
+              <w:t>Assigned Tasks:</w:t>
+            </w:r>
+          </w:p>
+        </w:tc>
+        <w:tc>
+          <w:tcPr>
+            <w:tcW w:w="5975" w:type="dxa"/>
+            <w:tcBorders>
+              <w:right w:val="single" w:sz="8" w:space="0" w:color="000000" w:themeColor="text1"/>
+            </w:tcBorders>
+            <w:hideMark/>
+          </w:tcPr>
+          <w:p>
+            <w:pPr>
+              <w:cnfStyle w:val="000000100000" w:firstRow="0" w:lastRow="0" w:firstColumn="0" w:lastColumn="0" w:oddVBand="0" w:evenVBand="0" w:oddHBand="1" w:evenHBand="0" w:firstRowFirstColumn="0" w:firstRowLastColumn="0" w:lastRowFirstColumn="0" w:lastRowLastColumn="0"/>
+            </w:pPr>
+            <w:r>
+              <w:t>Continue working on the mockups</w:t>
+            </w:r>
+          </w:p>
+        </w:tc>
+      </w:tr>
+      <w:tr>
+        <w:tc>
+          <w:tcPr>
+            <w:cnfStyle w:val="001000000000" w:firstRow="0" w:lastRow="0" w:firstColumn="1" w:lastColumn="0" w:oddVBand="0" w:evenVBand="0" w:oddHBand="0" w:evenHBand="0" w:firstRowFirstColumn="0" w:firstRowLastColumn="0" w:lastRowFirstColumn="0" w:lastRowLastColumn="0"/>
+            <w:tcW w:w="2881" w:type="dxa"/>
+            <w:hideMark/>
+          </w:tcPr>
+          <w:p>
+            <w:r>
+              <w:t xml:space="preserve"> </w:t>
+            </w:r>
+          </w:p>
+        </w:tc>
+        <w:tc>
+          <w:tcPr>
+            <w:tcW w:w="5975" w:type="dxa"/>
+            <w:tcBorders>
+              <w:top w:val="nil"/>
+              <w:left w:val="nil"/>
+              <w:bottom w:val="nil"/>
+              <w:right w:val="single" w:sz="8" w:space="0" w:color="000000" w:themeColor="text1"/>
+            </w:tcBorders>
+            <w:hideMark/>
+          </w:tcPr>
+          <w:p>
+            <w:pPr>
+              <w:cnfStyle w:val="000000000000" w:firstRow="0" w:lastRow="0" w:firstColumn="0" w:lastColumn="0" w:oddVBand="0" w:evenVBand="0" w:oddHBand="0" w:evenHBand="0" w:firstRowFirstColumn="0" w:firstRowLastColumn="0" w:lastRowFirstColumn="0" w:lastRowLastColumn="0"/>
+            </w:pPr>
+            <w:r>
+              <w:t xml:space="preserve">Improve use cases model </w:t>
+            </w:r>
+          </w:p>
+        </w:tc>
+      </w:tr>
+      <w:tr>
+        <w:trPr>
+          <w:cnfStyle w:val="000000100000" w:firstRow="0" w:lastRow="0" w:firstColumn="0" w:lastColumn="0" w:oddVBand="0" w:evenVBand="0" w:oddHBand="1" w:evenHBand="0" w:firstRowFirstColumn="0" w:firstRowLastColumn="0" w:lastRowFirstColumn="0" w:lastRowLastColumn="0"/>
+        </w:trPr>
+        <w:tc>
+          <w:tcPr>
+            <w:cnfStyle w:val="001000000000" w:firstRow="0" w:lastRow="0" w:firstColumn="1" w:lastColumn="0" w:oddVBand="0" w:evenVBand="0" w:oddHBand="0" w:evenHBand="0" w:firstRowFirstColumn="0" w:firstRowLastColumn="0" w:lastRowFirstColumn="0" w:lastRowLastColumn="0"/>
+            <w:tcW w:w="2881" w:type="dxa"/>
+            <w:hideMark/>
+          </w:tcPr>
+          <w:p>
+            <w:r>
+              <w:t>Duration:</w:t>
+            </w:r>
+          </w:p>
+        </w:tc>
+        <w:tc>
+          <w:tcPr>
+            <w:tcW w:w="5975" w:type="dxa"/>
+            <w:tcBorders>
+              <w:right w:val="single" w:sz="8" w:space="0" w:color="000000" w:themeColor="text1"/>
+            </w:tcBorders>
+            <w:hideMark/>
+          </w:tcPr>
+          <w:p>
+            <w:pPr>
+              <w:cnfStyle w:val="000000100000" w:firstRow="0" w:lastRow="0" w:firstColumn="0" w:lastColumn="0" w:oddVBand="0" w:evenVBand="0" w:oddHBand="1" w:evenHBand="0" w:firstRowFirstColumn="0" w:firstRowLastColumn="0" w:lastRowFirstColumn="0" w:lastRowLastColumn="0"/>
+            </w:pPr>
+            <w:r>
+              <w:t>30 min</w:t>
+            </w:r>
+          </w:p>
+        </w:tc>
+      </w:tr>
+    </w:tbl>
     <w:p>
       <w:pPr>
         <w:spacing w:before="120" w:after="120" w:line="240" w:lineRule="auto"/>
         <w:ind w:left="792"/>
       </w:pPr>
+      <w:bookmarkStart w:id="0" w:name="_GoBack"/>
+      <w:bookmarkEnd w:id="0"/>
     </w:p>
     <w:p>
       <w:pPr>

</xml_diff>

<commit_message>
updated sequence diagrams and added onto requirements document. Completed Project Schedule and added it to the Feasibility Study and Project Plant
</commit_message>
<xml_diff>
--- a/Documents/FeasiblityStudyAndProject Plan.docx
+++ b/Documents/FeasiblityStudyAndProject Plan.docx
@@ -1896,8 +1896,6 @@
         <w:pStyle w:val="ListParagraph"/>
         <w:ind w:left="360"/>
       </w:pPr>
-      <w:bookmarkStart w:id="0" w:name="_GoBack"/>
-      <w:bookmarkEnd w:id="0"/>
     </w:p>
     <w:p>
       <w:pPr>
@@ -4635,14 +4633,17 @@
         <w:spacing w:before="120" w:after="120" w:line="240" w:lineRule="auto"/>
       </w:pPr>
       <w:r>
+        <w:tab/>
+      </w:r>
+      <w:r>
         <w:rPr>
           <w:noProof/>
         </w:rPr>
         <w:drawing>
-          <wp:inline distT="0" distB="0" distL="0" distR="0" wp14:anchorId="4122C82A" wp14:editId="54DF71CB">
-            <wp:extent cx="6031943" cy="3366655"/>
-            <wp:effectExtent l="0" t="0" r="6985" b="5715"/>
-            <wp:docPr id="7" name="Picture 7" descr="C:\Users\maurice\Google Drive\FIU\Senior Project\Schedule\Screen Shot 2014-09-07 at 11.41.59 PM.png"/>
+          <wp:inline distT="0" distB="0" distL="0" distR="0" wp14:anchorId="4C80732E" wp14:editId="1436714D">
+            <wp:extent cx="5943600" cy="5483225"/>
+            <wp:effectExtent l="0" t="0" r="0" b="3175"/>
+            <wp:docPr id="1" name="Picture 1"/>
             <wp:cNvGraphicFramePr>
               <a:graphicFrameLocks xmlns:a="http://schemas.openxmlformats.org/drawingml/2006/main" noChangeAspect="1"/>
             </wp:cNvGraphicFramePr>
@@ -4650,10 +4651,8 @@
               <a:graphicData uri="http://schemas.openxmlformats.org/drawingml/2006/picture">
                 <pic:pic xmlns:pic="http://schemas.openxmlformats.org/drawingml/2006/picture">
                   <pic:nvPicPr>
-                    <pic:cNvPr id="0" name="Picture 6" descr="C:\Users\maurice\Google Drive\FIU\Senior Project\Schedule\Screen Shot 2014-09-07 at 11.41.59 PM.png"/>
-                    <pic:cNvPicPr>
-                      <a:picLocks noChangeAspect="1" noChangeArrowheads="1"/>
-                    </pic:cNvPicPr>
+                    <pic:cNvPr id="0" name="Screen Shot 2014-10-26 at 7.21.07 PM.png"/>
+                    <pic:cNvPicPr/>
                   </pic:nvPicPr>
                   <pic:blipFill>
                     <a:blip r:embed="rId7">
@@ -4663,23 +4662,18 @@
                         </a:ext>
                       </a:extLst>
                     </a:blip>
-                    <a:srcRect/>
                     <a:stretch>
                       <a:fillRect/>
                     </a:stretch>
                   </pic:blipFill>
-                  <pic:spPr bwMode="auto">
+                  <pic:spPr>
                     <a:xfrm>
                       <a:off x="0" y="0"/>
-                      <a:ext cx="6074206" cy="3390244"/>
+                      <a:ext cx="5943600" cy="5483225"/>
                     </a:xfrm>
                     <a:prstGeom prst="rect">
                       <a:avLst/>
                     </a:prstGeom>
-                    <a:noFill/>
-                    <a:ln>
-                      <a:noFill/>
-                    </a:ln>
                   </pic:spPr>
                 </pic:pic>
               </a:graphicData>
@@ -4687,23 +4681,29 @@
           </wp:inline>
         </w:drawing>
       </w:r>
-      <w:r>
-        <w:tab/>
-      </w:r>
     </w:p>
     <w:p>
       <w:pPr>
         <w:spacing w:before="120" w:after="120" w:line="240" w:lineRule="auto"/>
       </w:pPr>
-      <w:r>
+    </w:p>
+    <w:p>
+      <w:pPr>
         <w:rPr>
           <w:noProof/>
         </w:rPr>
+      </w:pPr>
+      <w:bookmarkStart w:id="0" w:name="_GoBack"/>
+      <w:r>
+        <w:rPr>
+          <w:noProof/>
+        </w:rPr>
+        <w:lastRenderedPageBreak/>
         <w:drawing>
-          <wp:inline distT="0" distB="0" distL="0" distR="0" wp14:anchorId="4C3FB274" wp14:editId="17DB3F6D">
-            <wp:extent cx="6051805" cy="3562597"/>
-            <wp:effectExtent l="0" t="0" r="6350" b="0"/>
-            <wp:docPr id="8" name="Picture 8" descr="C:\Users\maurice\Google Drive\FIU\Senior Project\Schedule\Screen Shot 2014-09-07 at 11.42.24 PM.png"/>
+          <wp:inline distT="0" distB="0" distL="0" distR="0" wp14:anchorId="36CF41B9" wp14:editId="0697AD97">
+            <wp:extent cx="5943600" cy="2670175"/>
+            <wp:effectExtent l="0" t="0" r="0" b="0"/>
+            <wp:docPr id="3" name="Picture 3"/>
             <wp:cNvGraphicFramePr>
               <a:graphicFrameLocks xmlns:a="http://schemas.openxmlformats.org/drawingml/2006/main" noChangeAspect="1"/>
             </wp:cNvGraphicFramePr>
@@ -4711,10 +4711,8 @@
               <a:graphicData uri="http://schemas.openxmlformats.org/drawingml/2006/picture">
                 <pic:pic xmlns:pic="http://schemas.openxmlformats.org/drawingml/2006/picture">
                   <pic:nvPicPr>
-                    <pic:cNvPr id="0" name="Picture 7" descr="C:\Users\maurice\Google Drive\FIU\Senior Project\Schedule\Screen Shot 2014-09-07 at 11.42.24 PM.png"/>
-                    <pic:cNvPicPr>
-                      <a:picLocks noChangeAspect="1" noChangeArrowheads="1"/>
-                    </pic:cNvPicPr>
+                    <pic:cNvPr id="0" name="Screen Shot 2014-10-26 at 7.21.50 PM.png"/>
+                    <pic:cNvPicPr/>
                   </pic:nvPicPr>
                   <pic:blipFill>
                     <a:blip r:embed="rId8">
@@ -4724,23 +4722,18 @@
                         </a:ext>
                       </a:extLst>
                     </a:blip>
-                    <a:srcRect/>
                     <a:stretch>
                       <a:fillRect/>
                     </a:stretch>
                   </pic:blipFill>
-                  <pic:spPr bwMode="auto">
+                  <pic:spPr>
                     <a:xfrm>
                       <a:off x="0" y="0"/>
-                      <a:ext cx="6075981" cy="3576829"/>
+                      <a:ext cx="5943600" cy="2670175"/>
                     </a:xfrm>
                     <a:prstGeom prst="rect">
                       <a:avLst/>
                     </a:prstGeom>
-                    <a:noFill/>
-                    <a:ln>
-                      <a:noFill/>
-                    </a:ln>
                   </pic:spPr>
                 </pic:pic>
               </a:graphicData>
@@ -4748,11 +4741,20 @@
           </wp:inline>
         </w:drawing>
       </w:r>
-    </w:p>
-    <w:p>
-      <w:pPr>
-        <w:spacing w:before="120" w:after="120" w:line="240" w:lineRule="auto"/>
-        <w:ind w:left="792"/>
+      <w:bookmarkEnd w:id="0"/>
+    </w:p>
+    <w:p>
+      <w:pPr>
+        <w:rPr>
+          <w:noProof/>
+        </w:rPr>
+      </w:pPr>
+    </w:p>
+    <w:p>
+      <w:pPr>
+        <w:rPr>
+          <w:noProof/>
+        </w:rPr>
       </w:pPr>
       <w:r>
         <w:rPr>
@@ -4760,18 +4762,10 @@
         </w:rPr>
         <w:lastRenderedPageBreak/>
         <w:drawing>
-          <wp:anchor distT="0" distB="0" distL="114300" distR="114300" simplePos="0" relativeHeight="251659264" behindDoc="1" locked="0" layoutInCell="1" allowOverlap="1" wp14:anchorId="36AF2C0F" wp14:editId="53B7DB6F">
-            <wp:simplePos x="0" y="0"/>
-            <wp:positionH relativeFrom="column">
-              <wp:posOffset>-599778</wp:posOffset>
-            </wp:positionH>
-            <wp:positionV relativeFrom="paragraph">
-              <wp:posOffset>2709205</wp:posOffset>
-            </wp:positionV>
-            <wp:extent cx="3354062" cy="1575435"/>
-            <wp:effectExtent l="0" t="0" r="0" b="5715"/>
-            <wp:wrapNone/>
-            <wp:docPr id="10" name="Picture 10" descr="C:\Users\maurice\Google Drive\FIU\Senior Project\Schedule\Screen Shot 2014-09-07 at 11.43.17 PM.png"/>
+          <wp:inline distT="0" distB="0" distL="0" distR="0" wp14:anchorId="5F2D4AEA" wp14:editId="78E42E1B">
+            <wp:extent cx="4025900" cy="7721600"/>
+            <wp:effectExtent l="0" t="0" r="12700" b="0"/>
+            <wp:docPr id="4" name="Picture 4"/>
             <wp:cNvGraphicFramePr>
               <a:graphicFrameLocks xmlns:a="http://schemas.openxmlformats.org/drawingml/2006/main" noChangeAspect="1"/>
             </wp:cNvGraphicFramePr>
@@ -4779,10 +4773,8 @@
               <a:graphicData uri="http://schemas.openxmlformats.org/drawingml/2006/picture">
                 <pic:pic xmlns:pic="http://schemas.openxmlformats.org/drawingml/2006/picture">
                   <pic:nvPicPr>
-                    <pic:cNvPr id="0" name="Picture 9" descr="C:\Users\maurice\Google Drive\FIU\Senior Project\Schedule\Screen Shot 2014-09-07 at 11.43.17 PM.png"/>
-                    <pic:cNvPicPr>
-                      <a:picLocks noChangeAspect="1" noChangeArrowheads="1"/>
-                    </pic:cNvPicPr>
+                    <pic:cNvPr id="0" name="Screen Shot 2014-10-26 at 7.22.26 PM.png"/>
+                    <pic:cNvPicPr/>
                   </pic:nvPicPr>
                   <pic:blipFill>
                     <a:blip r:embed="rId9">
@@ -4792,191 +4784,18 @@
                         </a:ext>
                       </a:extLst>
                     </a:blip>
-                    <a:srcRect/>
                     <a:stretch>
                       <a:fillRect/>
                     </a:stretch>
                   </pic:blipFill>
-                  <pic:spPr bwMode="auto">
+                  <pic:spPr>
                     <a:xfrm>
                       <a:off x="0" y="0"/>
-                      <a:ext cx="3354062" cy="1575435"/>
+                      <a:ext cx="4025900" cy="7721600"/>
                     </a:xfrm>
                     <a:prstGeom prst="rect">
                       <a:avLst/>
                     </a:prstGeom>
-                    <a:noFill/>
-                    <a:ln>
-                      <a:noFill/>
-                    </a:ln>
-                  </pic:spPr>
-                </pic:pic>
-              </a:graphicData>
-            </a:graphic>
-            <wp14:sizeRelH relativeFrom="page">
-              <wp14:pctWidth>0</wp14:pctWidth>
-            </wp14:sizeRelH>
-            <wp14:sizeRelV relativeFrom="page">
-              <wp14:pctHeight>0</wp14:pctHeight>
-            </wp14:sizeRelV>
-          </wp:anchor>
-        </w:drawing>
-      </w:r>
-      <w:r>
-        <w:rPr>
-          <w:noProof/>
-        </w:rPr>
-        <w:drawing>
-          <wp:anchor distT="0" distB="0" distL="114300" distR="114300" simplePos="0" relativeHeight="251658240" behindDoc="0" locked="0" layoutInCell="1" allowOverlap="1" wp14:anchorId="5CE0062F" wp14:editId="45DF778F">
-            <wp:simplePos x="0" y="0"/>
-            <wp:positionH relativeFrom="column">
-              <wp:posOffset>-825847</wp:posOffset>
-            </wp:positionH>
-            <wp:positionV relativeFrom="paragraph">
-              <wp:posOffset>569</wp:posOffset>
-            </wp:positionV>
-            <wp:extent cx="4085112" cy="2707323"/>
-            <wp:effectExtent l="0" t="0" r="0" b="0"/>
-            <wp:wrapTopAndBottom/>
-            <wp:docPr id="9" name="Picture 9" descr="C:\Users\maurice\Google Drive\FIU\Senior Project\Schedule\Screen Shot 2014-09-07 at 11.42.50 PM.png"/>
-            <wp:cNvGraphicFramePr>
-              <a:graphicFrameLocks xmlns:a="http://schemas.openxmlformats.org/drawingml/2006/main" noChangeAspect="1"/>
-            </wp:cNvGraphicFramePr>
-            <a:graphic xmlns:a="http://schemas.openxmlformats.org/drawingml/2006/main">
-              <a:graphicData uri="http://schemas.openxmlformats.org/drawingml/2006/picture">
-                <pic:pic xmlns:pic="http://schemas.openxmlformats.org/drawingml/2006/picture">
-                  <pic:nvPicPr>
-                    <pic:cNvPr id="0" name="Picture 8" descr="C:\Users\maurice\Google Drive\FIU\Senior Project\Schedule\Screen Shot 2014-09-07 at 11.42.50 PM.png"/>
-                    <pic:cNvPicPr>
-                      <a:picLocks noChangeAspect="1" noChangeArrowheads="1"/>
-                    </pic:cNvPicPr>
-                  </pic:nvPicPr>
-                  <pic:blipFill>
-                    <a:blip r:embed="rId10">
-                      <a:extLst>
-                        <a:ext uri="{28A0092B-C50C-407E-A947-70E740481C1C}">
-                          <a14:useLocalDpi xmlns:a14="http://schemas.microsoft.com/office/drawing/2010/main" val="0"/>
-                        </a:ext>
-                      </a:extLst>
-                    </a:blip>
-                    <a:srcRect/>
-                    <a:stretch>
-                      <a:fillRect/>
-                    </a:stretch>
-                  </pic:blipFill>
-                  <pic:spPr bwMode="auto">
-                    <a:xfrm>
-                      <a:off x="0" y="0"/>
-                      <a:ext cx="4085112" cy="2707323"/>
-                    </a:xfrm>
-                    <a:prstGeom prst="rect">
-                      <a:avLst/>
-                    </a:prstGeom>
-                    <a:noFill/>
-                    <a:ln>
-                      <a:noFill/>
-                    </a:ln>
-                  </pic:spPr>
-                </pic:pic>
-              </a:graphicData>
-            </a:graphic>
-            <wp14:sizeRelH relativeFrom="page">
-              <wp14:pctWidth>0</wp14:pctWidth>
-            </wp14:sizeRelH>
-            <wp14:sizeRelV relativeFrom="page">
-              <wp14:pctHeight>0</wp14:pctHeight>
-            </wp14:sizeRelV>
-          </wp:anchor>
-        </w:drawing>
-      </w:r>
-    </w:p>
-    <w:p>
-      <w:pPr>
-        <w:spacing w:before="120" w:after="120" w:line="240" w:lineRule="auto"/>
-        <w:ind w:left="792"/>
-      </w:pPr>
-    </w:p>
-    <w:p>
-      <w:pPr>
-        <w:spacing w:before="120" w:after="120" w:line="240" w:lineRule="auto"/>
-        <w:ind w:left="792"/>
-      </w:pPr>
-    </w:p>
-    <w:p>
-      <w:pPr>
-        <w:spacing w:before="120" w:after="120" w:line="240" w:lineRule="auto"/>
-        <w:ind w:left="792"/>
-      </w:pPr>
-    </w:p>
-    <w:p>
-      <w:pPr>
-        <w:spacing w:before="120" w:after="120" w:line="240" w:lineRule="auto"/>
-        <w:ind w:left="792"/>
-      </w:pPr>
-    </w:p>
-    <w:p>
-      <w:pPr>
-        <w:spacing w:before="120" w:after="120" w:line="240" w:lineRule="auto"/>
-        <w:ind w:left="792"/>
-      </w:pPr>
-    </w:p>
-    <w:p>
-      <w:pPr>
-        <w:spacing w:before="120" w:after="120" w:line="240" w:lineRule="auto"/>
-        <w:ind w:left="792"/>
-      </w:pPr>
-    </w:p>
-    <w:p>
-      <w:pPr>
-        <w:spacing w:before="120" w:after="120" w:line="240" w:lineRule="auto"/>
-        <w:ind w:left="792"/>
-      </w:pPr>
-      <w:r>
-        <w:rPr>
-          <w:noProof/>
-        </w:rPr>
-        <w:drawing>
-          <wp:inline distT="0" distB="0" distL="0" distR="0" wp14:anchorId="55368F12" wp14:editId="3825009D">
-            <wp:extent cx="5943600" cy="1015021"/>
-            <wp:effectExtent l="0" t="0" r="0" b="0"/>
-            <wp:docPr id="11" name="Picture 11" descr="C:\Users\maurice\Google Drive\FIU\Senior Project\Schedule\Screen Shot 2014-09-07 at 11.43.43 PM.png"/>
-            <wp:cNvGraphicFramePr>
-              <a:graphicFrameLocks xmlns:a="http://schemas.openxmlformats.org/drawingml/2006/main" noChangeAspect="1"/>
-            </wp:cNvGraphicFramePr>
-            <a:graphic xmlns:a="http://schemas.openxmlformats.org/drawingml/2006/main">
-              <a:graphicData uri="http://schemas.openxmlformats.org/drawingml/2006/picture">
-                <pic:pic xmlns:pic="http://schemas.openxmlformats.org/drawingml/2006/picture">
-                  <pic:nvPicPr>
-                    <pic:cNvPr id="0" name="Picture 10" descr="C:\Users\maurice\Google Drive\FIU\Senior Project\Schedule\Screen Shot 2014-09-07 at 11.43.43 PM.png"/>
-                    <pic:cNvPicPr>
-                      <a:picLocks noChangeAspect="1" noChangeArrowheads="1"/>
-                    </pic:cNvPicPr>
-                  </pic:nvPicPr>
-                  <pic:blipFill>
-                    <a:blip r:embed="rId11">
-                      <a:extLst>
-                        <a:ext uri="{28A0092B-C50C-407E-A947-70E740481C1C}">
-                          <a14:useLocalDpi xmlns:a14="http://schemas.microsoft.com/office/drawing/2010/main" val="0"/>
-                        </a:ext>
-                      </a:extLst>
-                    </a:blip>
-                    <a:srcRect/>
-                    <a:stretch>
-                      <a:fillRect/>
-                    </a:stretch>
-                  </pic:blipFill>
-                  <pic:spPr bwMode="auto">
-                    <a:xfrm>
-                      <a:off x="0" y="0"/>
-                      <a:ext cx="5943600" cy="1015021"/>
-                    </a:xfrm>
-                    <a:prstGeom prst="rect">
-                      <a:avLst/>
-                    </a:prstGeom>
-                    <a:noFill/>
-                    <a:ln>
-                      <a:noFill/>
-                    </a:ln>
                   </pic:spPr>
                 </pic:pic>
               </a:graphicData>
@@ -4984,6 +4803,17 @@
           </wp:inline>
         </w:drawing>
       </w:r>
+      <w:r>
+        <w:rPr>
+          <w:noProof/>
+        </w:rPr>
+        <w:br w:type="page"/>
+      </w:r>
+    </w:p>
+    <w:p>
+      <w:pPr>
+        <w:spacing w:before="120" w:after="120" w:line="240" w:lineRule="auto"/>
+      </w:pPr>
     </w:p>
     <w:p>
       <w:pPr>
@@ -5349,7 +5179,6 @@
         <w:spacing w:before="120" w:after="120" w:line="240" w:lineRule="auto"/>
       </w:pPr>
       <w:r>
-        <w:lastRenderedPageBreak/>
         <w:t>Appendix C</w:t>
       </w:r>
       <w:r>
@@ -6108,6 +5937,7 @@
           </w:tcPr>
           <w:p>
             <w:r>
+              <w:lastRenderedPageBreak/>
               <w:t>Duration:</w:t>
             </w:r>
           </w:p>
@@ -6185,7 +6015,6 @@
         <w:jc w:val="center"/>
       </w:pPr>
       <w:r>
-        <w:lastRenderedPageBreak/>
         <w:t>Meeting 3</w:t>
       </w:r>
     </w:p>
@@ -6709,6 +6538,7 @@
           </w:tcPr>
           <w:p>
             <w:r>
+              <w:lastRenderedPageBreak/>
               <w:t xml:space="preserve">Start time: </w:t>
             </w:r>
           </w:p>
@@ -6990,7 +6820,6 @@
         <w:jc w:val="center"/>
       </w:pPr>
       <w:r>
-        <w:lastRenderedPageBreak/>
         <w:t>Meeting 5</w:t>
       </w:r>
     </w:p>
@@ -7737,6 +7566,7 @@
           </w:tcPr>
           <w:p>
             <w:r>
+              <w:lastRenderedPageBreak/>
               <w:t xml:space="preserve">Date: </w:t>
             </w:r>
           </w:p>
@@ -12970,7 +12800,7 @@
   <a:extraClrSchemeLst/>
   <a:extLst>
     <a:ext uri="{05A4C25C-085E-4340-85A3-A5531E510DB2}">
-      <thm15:themeFamily xmlns:thm15="http://schemas.microsoft.com/office/thememl/2012/main" xmlns="" name="Office Theme" id="{62F939B6-93AF-4DB8-9C6B-D6C7DFDC589F}" vid="{4A3C46E8-61CC-4603-A589-7422A47A8E4A}"/>
+      <thm15:themeFamily xmlns="" xmlns:thm15="http://schemas.microsoft.com/office/thememl/2012/main" name="Office Theme" id="{62F939B6-93AF-4DB8-9C6B-D6C7DFDC589F}" vid="{4A3C46E8-61CC-4603-A589-7422A47A8E4A}"/>
     </a:ext>
   </a:extLst>
 </a:theme>

</xml_diff>